<commit_message>
Finished 2nd practice of UD 1
</commit_message>
<xml_diff>
--- a/DESARROLLO FRONT-END/Elshin_Vadim_UD_01_Práctica_02/PRACTICA 02 - Introducción a Node.docx
+++ b/DESARROLLO FRONT-END/Elshin_Vadim_UD_01_Práctica_02/PRACTICA 02 - Introducción a Node.docx
@@ -750,22 +750,24 @@
         </w:rPr>
       </w:pPr>
       <w:r>
-        <w:rPr/>
-      </w:r>
-    </w:p>
-    <w:p>
-      <w:pPr>
-        <w:pStyle w:val="Normal"/>
-        <w:spacing w:lineRule="auto" w:line="240" w:before="0" w:after="0"/>
-        <w:jc w:val="both"/>
-        <w:rPr>
-          <w:rFonts w:ascii="Aptos" w:hAnsi="Aptos"/>
-        </w:rPr>
-      </w:pPr>
-      <w:r>
         <w:rPr>
           <w:rFonts w:cs="Segoe UI Emoji" w:ascii="Segoe UI Emoji" w:hAnsi="Segoe UI Emoji"/>
         </w:rPr>
+      </w:r>
+    </w:p>
+    <w:p>
+      <w:pPr>
+        <w:pStyle w:val="Normal"/>
+        <w:spacing w:lineRule="auto" w:line="240" w:before="0" w:after="0"/>
+        <w:jc w:val="both"/>
+        <w:rPr>
+          <w:rFonts w:ascii="Aptos" w:hAnsi="Aptos"/>
+        </w:rPr>
+      </w:pPr>
+      <w:r>
+        <w:rPr>
+          <w:rFonts w:cs="Segoe UI Emoji" w:ascii="Segoe UI Emoji" w:hAnsi="Segoe UI Emoji"/>
+        </w:rPr>
         <w:t>👉</w:t>
       </w:r>
       <w:r>
@@ -809,36 +811,52 @@
         <w:rPr>
           <w:rFonts w:ascii="Aptos" w:hAnsi="Aptos"/>
         </w:rPr>
-      </w:r>
-    </w:p>
-    <w:p>
-      <w:pPr>
-        <w:pStyle w:val="Normal"/>
-        <w:spacing w:lineRule="auto" w:line="240" w:before="0" w:after="0"/>
-        <w:jc w:val="both"/>
-        <w:rPr>
-          <w:rFonts w:ascii="Aptos" w:hAnsi="Aptos"/>
-        </w:rPr>
-      </w:pPr>
-      <w:r>
-        <w:rPr>
-          <w:rFonts w:ascii="Aptos" w:hAnsi="Aptos"/>
-        </w:rPr>
-      </w:r>
-    </w:p>
-    <w:p>
-      <w:pPr>
-        <w:pStyle w:val="Normal"/>
-        <w:spacing w:lineRule="auto" w:line="240" w:before="0" w:after="0"/>
-        <w:jc w:val="both"/>
-        <w:rPr>
-          <w:rFonts w:ascii="Aptos" w:hAnsi="Aptos"/>
-        </w:rPr>
-      </w:pPr>
-      <w:r>
-        <w:rPr>
-          <w:rFonts w:ascii="Aptos" w:hAnsi="Aptos"/>
-        </w:rPr>
+        <w:drawing>
+          <wp:anchor behindDoc="0" distT="0" distB="0" distL="0" distR="0" simplePos="0" locked="0" layoutInCell="0" allowOverlap="1" relativeHeight="12">
+            <wp:simplePos x="0" y="0"/>
+            <wp:positionH relativeFrom="column">
+              <wp:align>center</wp:align>
+            </wp:positionH>
+            <wp:positionV relativeFrom="paragraph">
+              <wp:posOffset>635</wp:posOffset>
+            </wp:positionV>
+            <wp:extent cx="2419350" cy="952500"/>
+            <wp:effectExtent l="0" t="0" r="0" b="0"/>
+            <wp:wrapTopAndBottom/>
+            <wp:docPr id="1" name="Imagen4" descr=""/>
+            <wp:cNvGraphicFramePr>
+              <a:graphicFrameLocks xmlns:a="http://schemas.openxmlformats.org/drawingml/2006/main" noChangeAspect="1"/>
+            </wp:cNvGraphicFramePr>
+            <a:graphic xmlns:a="http://schemas.openxmlformats.org/drawingml/2006/main">
+              <a:graphicData uri="http://schemas.openxmlformats.org/drawingml/2006/picture">
+                <pic:pic xmlns:pic="http://schemas.openxmlformats.org/drawingml/2006/picture">
+                  <pic:nvPicPr>
+                    <pic:cNvPr id="1" name="Imagen4" descr=""/>
+                    <pic:cNvPicPr>
+                      <a:picLocks noChangeAspect="1" noChangeArrowheads="1"/>
+                    </pic:cNvPicPr>
+                  </pic:nvPicPr>
+                  <pic:blipFill>
+                    <a:blip r:embed="rId3"/>
+                    <a:stretch>
+                      <a:fillRect/>
+                    </a:stretch>
+                  </pic:blipFill>
+                  <pic:spPr bwMode="auto">
+                    <a:xfrm>
+                      <a:off x="0" y="0"/>
+                      <a:ext cx="2419350" cy="952500"/>
+                    </a:xfrm>
+                    <a:prstGeom prst="rect">
+                      <a:avLst/>
+                    </a:prstGeom>
+                    <a:noFill/>
+                  </pic:spPr>
+                </pic:pic>
+              </a:graphicData>
+            </a:graphic>
+          </wp:anchor>
+        </w:drawing>
       </w:r>
     </w:p>
     <w:p>
@@ -1162,7 +1180,7 @@
           <w:rFonts w:ascii="Aptos" w:hAnsi="Aptos"/>
         </w:rPr>
         <w:drawing>
-          <wp:anchor behindDoc="0" distT="0" distB="0" distL="0" distR="0" simplePos="0" locked="0" layoutInCell="0" allowOverlap="1" relativeHeight="8">
+          <wp:anchor behindDoc="0" distT="0" distB="0" distL="0" distR="0" simplePos="0" locked="0" layoutInCell="0" allowOverlap="1" relativeHeight="9">
             <wp:simplePos x="0" y="0"/>
             <wp:positionH relativeFrom="column">
               <wp:posOffset>93345</wp:posOffset>
@@ -1173,7 +1191,7 @@
             <wp:extent cx="5134610" cy="935355"/>
             <wp:effectExtent l="0" t="0" r="0" b="0"/>
             <wp:wrapTopAndBottom/>
-            <wp:docPr id="1" name="Imagen1" descr=""/>
+            <wp:docPr id="2" name="Imagen1" descr=""/>
             <wp:cNvGraphicFramePr>
               <a:graphicFrameLocks xmlns:a="http://schemas.openxmlformats.org/drawingml/2006/main" noChangeAspect="1"/>
             </wp:cNvGraphicFramePr>
@@ -1181,13 +1199,13 @@
               <a:graphicData uri="http://schemas.openxmlformats.org/drawingml/2006/picture">
                 <pic:pic xmlns:pic="http://schemas.openxmlformats.org/drawingml/2006/picture">
                   <pic:nvPicPr>
-                    <pic:cNvPr id="1" name="Imagen1" descr=""/>
+                    <pic:cNvPr id="2" name="Imagen1" descr=""/>
                     <pic:cNvPicPr>
                       <a:picLocks noChangeAspect="1" noChangeArrowheads="1"/>
                     </pic:cNvPicPr>
                   </pic:nvPicPr>
                   <pic:blipFill>
-                    <a:blip r:embed="rId3"/>
+                    <a:blip r:embed="rId4"/>
                     <a:stretch>
                       <a:fillRect/>
                     </a:stretch>
@@ -1651,7 +1669,7 @@
           <w:rFonts w:ascii="Aptos" w:hAnsi="Aptos"/>
         </w:rPr>
         <w:drawing>
-          <wp:anchor behindDoc="0" distT="0" distB="0" distL="0" distR="0" simplePos="0" locked="0" layoutInCell="0" allowOverlap="1" relativeHeight="10">
+          <wp:anchor behindDoc="0" distT="0" distB="0" distL="0" distR="0" simplePos="0" locked="0" layoutInCell="0" allowOverlap="1" relativeHeight="11">
             <wp:simplePos x="0" y="0"/>
             <wp:positionH relativeFrom="column">
               <wp:align>center</wp:align>
@@ -1662,7 +1680,7 @@
             <wp:extent cx="5134610" cy="1047750"/>
             <wp:effectExtent l="0" t="0" r="0" b="0"/>
             <wp:wrapSquare wrapText="largest"/>
-            <wp:docPr id="2" name="Imagen3" descr=""/>
+            <wp:docPr id="3" name="Imagen3" descr=""/>
             <wp:cNvGraphicFramePr>
               <a:graphicFrameLocks xmlns:a="http://schemas.openxmlformats.org/drawingml/2006/main" noChangeAspect="1"/>
             </wp:cNvGraphicFramePr>
@@ -1670,13 +1688,13 @@
               <a:graphicData uri="http://schemas.openxmlformats.org/drawingml/2006/picture">
                 <pic:pic xmlns:pic="http://schemas.openxmlformats.org/drawingml/2006/picture">
                   <pic:nvPicPr>
-                    <pic:cNvPr id="2" name="Imagen3" descr=""/>
+                    <pic:cNvPr id="3" name="Imagen3" descr=""/>
                     <pic:cNvPicPr>
                       <a:picLocks noChangeAspect="1" noChangeArrowheads="1"/>
                     </pic:cNvPicPr>
                   </pic:nvPicPr>
                   <pic:blipFill>
-                    <a:blip r:embed="rId4"/>
+                    <a:blip r:embed="rId5"/>
                     <a:stretch>
                       <a:fillRect/>
                     </a:stretch>
@@ -1886,7 +1904,7 @@
           <w:rFonts w:ascii="Aptos" w:hAnsi="Aptos"/>
         </w:rPr>
         <w:drawing>
-          <wp:anchor behindDoc="0" distT="0" distB="0" distL="0" distR="0" simplePos="0" locked="0" layoutInCell="0" allowOverlap="1" relativeHeight="9">
+          <wp:anchor behindDoc="0" distT="0" distB="0" distL="0" distR="0" simplePos="0" locked="0" layoutInCell="0" allowOverlap="1" relativeHeight="10">
             <wp:simplePos x="0" y="0"/>
             <wp:positionH relativeFrom="column">
               <wp:posOffset>255270</wp:posOffset>
@@ -1897,7 +1915,7 @@
             <wp:extent cx="4715510" cy="2524760"/>
             <wp:effectExtent l="0" t="0" r="0" b="0"/>
             <wp:wrapTopAndBottom/>
-            <wp:docPr id="3" name="Imagen2" descr=""/>
+            <wp:docPr id="4" name="Imagen2" descr=""/>
             <wp:cNvGraphicFramePr>
               <a:graphicFrameLocks xmlns:a="http://schemas.openxmlformats.org/drawingml/2006/main" noChangeAspect="1"/>
             </wp:cNvGraphicFramePr>
@@ -1905,13 +1923,13 @@
               <a:graphicData uri="http://schemas.openxmlformats.org/drawingml/2006/picture">
                 <pic:pic xmlns:pic="http://schemas.openxmlformats.org/drawingml/2006/picture">
                   <pic:nvPicPr>
-                    <pic:cNvPr id="3" name="Imagen2" descr=""/>
+                    <pic:cNvPr id="4" name="Imagen2" descr=""/>
                     <pic:cNvPicPr>
                       <a:picLocks noChangeAspect="1" noChangeArrowheads="1"/>
                     </pic:cNvPicPr>
                   </pic:nvPicPr>
                   <pic:blipFill>
-                    <a:blip r:embed="rId5"/>
+                    <a:blip r:embed="rId6"/>
                     <a:stretch>
                       <a:fillRect/>
                     </a:stretch>
@@ -1961,7 +1979,6 @@
       <w:r>
         <w:rPr>
           <w:rFonts w:ascii="Aptos" w:hAnsi="Aptos"/>
-          <w:lang w:val="ru-RU"/>
         </w:rPr>
       </w:r>
     </w:p>
@@ -1990,12 +2007,12 @@
       </w:r>
     </w:p>
     <w:sectPr>
-      <w:headerReference w:type="even" r:id="rId6"/>
-      <w:headerReference w:type="default" r:id="rId7"/>
-      <w:headerReference w:type="first" r:id="rId8"/>
-      <w:footerReference w:type="even" r:id="rId9"/>
-      <w:footerReference w:type="default" r:id="rId10"/>
-      <w:footerReference w:type="first" r:id="rId11"/>
+      <w:headerReference w:type="even" r:id="rId7"/>
+      <w:headerReference w:type="default" r:id="rId8"/>
+      <w:headerReference w:type="first" r:id="rId9"/>
+      <w:footerReference w:type="even" r:id="rId10"/>
+      <w:footerReference w:type="default" r:id="rId11"/>
+      <w:footerReference w:type="first" r:id="rId12"/>
       <w:type w:val="nextPage"/>
       <w:pgSz w:w="11906" w:h="16838"/>
       <w:pgMar w:left="1701" w:right="1701" w:gutter="0" w:header="708" w:top="1417" w:footer="708" w:bottom="1417"/>
@@ -2048,7 +2065,7 @@
               <wp:extent cx="418465" cy="438150"/>
               <wp:effectExtent l="0" t="0" r="635" b="0"/>
               <wp:wrapNone/>
-              <wp:docPr id="4" name="Grupo 3"/>
+              <wp:docPr id="5" name="Grupo 3"/>
               <a:graphic xmlns:a="http://schemas.openxmlformats.org/drawingml/2006/main">
                 <a:graphicData uri="http://schemas.microsoft.com/office/word/2010/wordprocessingGroup">
                   <wpg:wgp>
@@ -2062,7 +2079,7 @@
                       </a:xfrm>
                     </wpg:grpSpPr>
                     <wps:wsp>
-                      <wps:cNvPr id="5" name="Rectangle 53"/>
+                      <wps:cNvPr id="6" name="Rectangle 53"/>
                       <wps:cNvSpPr/>
                       <wps:spPr>
                         <a:xfrm>
@@ -2091,12 +2108,12 @@
                       <wps:bodyPr/>
                     </wps:wsp>
                     <wps:wsp>
-                      <wps:cNvPr id="6" name="Rectangle 54"/>
+                      <wps:cNvPr id="7" name="Rectangle 54"/>
                       <wps:cNvSpPr/>
                       <wps:spPr>
                         <a:xfrm>
-                          <a:off x="66600" y="394920"/>
-                          <a:ext cx="325080" cy="26640"/>
+                          <a:off x="66600" y="395640"/>
+                          <a:ext cx="325080" cy="25920"/>
                         </a:xfrm>
                         <a:prstGeom prst="rect">
                           <a:avLst/>
@@ -2120,7 +2137,7 @@
                       <wps:bodyPr/>
                     </wps:wsp>
                     <wps:wsp>
-                      <wps:cNvPr id="7" name="Text Box 55"/>
+                      <wps:cNvPr id="8" name="Text Box 55"/>
                       <wps:cNvSpPr/>
                       <wps:spPr>
                         <a:xfrm>
@@ -2250,7 +2267,7 @@
                 <v:stroke color="#943634" weight="9360" joinstyle="miter" endcap="flat"/>
                 <w10:wrap type="none"/>
               </v:rect>
-              <v:rect id="shape_0" ID="Rectangle 54" path="m0,0l-2147483645,0l-2147483645,-2147483646l0,-2147483646xe" fillcolor="#943634" stroked="t" o:allowincell="f" style="position:absolute;left:625;top:985;width:511;height:41;mso-wrap-style:none;v-text-anchor:middle;mso-position-horizontal:center;mso-position-horizontal-relative:page;mso-position-vertical:center">
+              <v:rect id="shape_0" ID="Rectangle 54" path="m0,0l-2147483645,0l-2147483645,-2147483646l0,-2147483646xe" fillcolor="#943634" stroked="t" o:allowincell="f" style="position:absolute;left:625;top:986;width:511;height:40;mso-wrap-style:none;v-text-anchor:middle;mso-position-horizontal:center;mso-position-horizontal-relative:page;mso-position-vertical:center">
                 <v:fill o:detectmouseclick="t" type="solid" color2="#6bc9cb"/>
                 <v:stroke color="#943634" weight="9360" joinstyle="miter" endcap="flat"/>
                 <w10:wrap type="none"/>
@@ -2386,7 +2403,7 @@
               <wp:extent cx="418465" cy="438150"/>
               <wp:effectExtent l="0" t="0" r="635" b="0"/>
               <wp:wrapNone/>
-              <wp:docPr id="8" name="Grupo 3"/>
+              <wp:docPr id="9" name="Grupo 3"/>
               <a:graphic xmlns:a="http://schemas.openxmlformats.org/drawingml/2006/main">
                 <a:graphicData uri="http://schemas.microsoft.com/office/word/2010/wordprocessingGroup">
                   <wpg:wgp>
@@ -2400,7 +2417,7 @@
                       </a:xfrm>
                     </wpg:grpSpPr>
                     <wps:wsp>
-                      <wps:cNvPr id="9" name="Rectangle 53"/>
+                      <wps:cNvPr id="10" name="Rectangle 53"/>
                       <wps:cNvSpPr/>
                       <wps:spPr>
                         <a:xfrm>
@@ -2429,12 +2446,12 @@
                       <wps:bodyPr/>
                     </wps:wsp>
                     <wps:wsp>
-                      <wps:cNvPr id="10" name="Rectangle 54"/>
+                      <wps:cNvPr id="11" name="Rectangle 54"/>
                       <wps:cNvSpPr/>
                       <wps:spPr>
                         <a:xfrm>
-                          <a:off x="66600" y="394920"/>
-                          <a:ext cx="325080" cy="26640"/>
+                          <a:off x="66600" y="395640"/>
+                          <a:ext cx="325080" cy="25920"/>
                         </a:xfrm>
                         <a:prstGeom prst="rect">
                           <a:avLst/>
@@ -2458,7 +2475,7 @@
                       <wps:bodyPr/>
                     </wps:wsp>
                     <wps:wsp>
-                      <wps:cNvPr id="11" name="Text Box 55"/>
+                      <wps:cNvPr id="12" name="Text Box 55"/>
                       <wps:cNvSpPr/>
                       <wps:spPr>
                         <a:xfrm>
@@ -2588,7 +2605,7 @@
                 <v:stroke color="#943634" weight="9360" joinstyle="miter" endcap="flat"/>
                 <w10:wrap type="none"/>
               </v:rect>
-              <v:rect id="shape_0" ID="Rectangle 54" path="m0,0l-2147483645,0l-2147483645,-2147483646l0,-2147483646xe" fillcolor="#943634" stroked="t" o:allowincell="f" style="position:absolute;left:625;top:985;width:511;height:41;mso-wrap-style:none;v-text-anchor:middle;mso-position-horizontal:center;mso-position-horizontal-relative:page;mso-position-vertical:center">
+              <v:rect id="shape_0" ID="Rectangle 54" path="m0,0l-2147483645,0l-2147483645,-2147483646l0,-2147483646xe" fillcolor="#943634" stroked="t" o:allowincell="f" style="position:absolute;left:625;top:986;width:511;height:40;mso-wrap-style:none;v-text-anchor:middle;mso-position-horizontal:center;mso-position-horizontal-relative:page;mso-position-vertical:center">
                 <v:fill o:detectmouseclick="t" type="solid" color2="#6bc9cb"/>
                 <v:stroke color="#943634" weight="9360" joinstyle="miter" endcap="flat"/>
                 <w10:wrap type="none"/>
@@ -3788,6 +3805,7 @@
     <w:qFormat/>
     <w:pPr>
       <w:widowControl/>
+      <w:suppressAutoHyphens w:val="true"/>
       <w:bidi w:val="0"/>
       <w:spacing w:lineRule="auto" w:line="278" w:before="0" w:after="160"/>
       <w:jc w:val="left"/>
@@ -4305,6 +4323,32 @@
       <w:rFonts w:cs="Lucida Sans"/>
     </w:rPr>
   </w:style>
+  <w:style w:type="paragraph" w:styleId="Ttulouser">
+    <w:name w:val="Título (user)"/>
+    <w:basedOn w:val="Normal"/>
+    <w:next w:val="BodyText"/>
+    <w:qFormat/>
+    <w:pPr>
+      <w:keepNext w:val="true"/>
+      <w:spacing w:before="240" w:after="120"/>
+    </w:pPr>
+    <w:rPr>
+      <w:rFonts w:ascii="Liberation Sans" w:hAnsi="Liberation Sans" w:eastAsia="Microsoft YaHei" w:cs="Lucida Sans"/>
+      <w:sz w:val="28"/>
+      <w:szCs w:val="28"/>
+    </w:rPr>
+  </w:style>
+  <w:style w:type="paragraph" w:styleId="ndiceuser">
+    <w:name w:val="Índice (user)"/>
+    <w:basedOn w:val="Normal"/>
+    <w:qFormat/>
+    <w:pPr>
+      <w:suppressLineNumbers/>
+    </w:pPr>
+    <w:rPr>
+      <w:rFonts w:cs="Lucida Sans"/>
+    </w:rPr>
+  </w:style>
   <w:style w:type="paragraph" w:styleId="Title">
     <w:name w:val="Title"/>
     <w:basedOn w:val="Normal"/>
@@ -4396,6 +4440,13 @@
       <w:color w:themeColor="accent1" w:themeShade="bf" w:val="2F5496"/>
     </w:rPr>
   </w:style>
+  <w:style w:type="paragraph" w:styleId="Cabeceraypieuser">
+    <w:name w:val="Cabecera y pie (user)"/>
+    <w:basedOn w:val="Normal"/>
+    <w:qFormat/>
+    <w:pPr/>
+    <w:rPr/>
+  </w:style>
   <w:style w:type="paragraph" w:styleId="Cabeceraypie">
     <w:name w:val="Cabecera y pie"/>
     <w:basedOn w:val="Normal"/>
@@ -4437,6 +4488,13 @@
     </w:pPr>
     <w:rPr/>
   </w:style>
+  <w:style w:type="paragraph" w:styleId="Contenidodelmarcouser">
+    <w:name w:val="Contenido del marco (user)"/>
+    <w:basedOn w:val="Normal"/>
+    <w:qFormat/>
+    <w:pPr/>
+    <w:rPr/>
+  </w:style>
   <w:style w:type="paragraph" w:styleId="Contenidodelmarco">
     <w:name w:val="Contenido del marco"/>
     <w:basedOn w:val="Normal"/>
@@ -4444,8 +4502,8 @@
     <w:pPr/>
     <w:rPr/>
   </w:style>
-  <w:style w:type="numbering" w:styleId="Ningunalista" w:default="1">
-    <w:name w:val="Ninguna lista"/>
+  <w:style w:type="numbering" w:styleId="Ningunalistauser" w:default="1">
+    <w:name w:val="Ninguna lista (user)"/>
     <w:uiPriority w:val="99"/>
     <w:semiHidden/>
     <w:unhideWhenUsed/>

</xml_diff>